<commit_message>
Exam Preparations/C-Sharp-Part-One/05.2013Dec06Evening-Cookies/GameOfPage finished my solution
</commit_message>
<xml_diff>
--- a/Useful Materials/C Sharp/TestC#CheatSheet.docx
+++ b/Useful Materials/C Sharp/TestC#CheatSheet.docx
@@ -618,13 +618,7 @@
         <w:rPr>
           <w:b/>
         </w:rPr>
-        <w:t>C</w:t>
-      </w:r>
-      <w:r>
-        <w:rPr>
-          <w:b/>
-        </w:rPr>
-        <w:t>ompiling Source Code</w:t>
+        <w:t>Compiling Source Code</w:t>
       </w:r>
     </w:p>
     <w:p>
@@ -1360,10 +1354,7 @@
         <w:pStyle w:val="NoSpacing"/>
       </w:pPr>
       <w:r>
-        <w:t>d</w:t>
-      </w:r>
-      <w:r>
-        <w:t>ecimal (128-bits)</w:t>
+        <w:t>decimal (128-bits)</w:t>
       </w:r>
     </w:p>
     <w:p>
@@ -1744,13 +1735,7 @@
         <w:t>'0x' and '0X'</w:t>
       </w:r>
       <w:r>
-        <w:t xml:space="preserve"> prefixes mean a hexadecimal value</w:t>
-      </w:r>
-      <w:r>
-        <w:t xml:space="preserve">  </w:t>
-      </w:r>
-      <w:r>
-        <w:t>0xA8F1</w:t>
+        <w:t xml:space="preserve"> prefixes mean a hexadecimal value  0xA8F1</w:t>
       </w:r>
     </w:p>
     <w:p>
@@ -1830,13 +1815,7 @@
       </w:r>
       <w:proofErr w:type="spellEnd"/>
       <w:r>
-        <w:t xml:space="preserve"> type</w:t>
-      </w:r>
-      <w:r>
-        <w:t xml:space="preserve"> </w:t>
-      </w:r>
-      <w:r>
-        <w:t xml:space="preserve">  12345678U</w:t>
+        <w:t xml:space="preserve"> type   12345678U</w:t>
       </w:r>
     </w:p>
     <w:p>
@@ -1858,13 +1837,7 @@
       </w:r>
       <w:proofErr w:type="spellEnd"/>
       <w:r>
-        <w:t xml:space="preserve"> type</w:t>
-      </w:r>
-      <w:r>
-        <w:t xml:space="preserve"> </w:t>
-      </w:r>
-      <w:r>
-        <w:t xml:space="preserve">  9876543L</w:t>
+        <w:t xml:space="preserve"> type   9876543L</w:t>
       </w:r>
     </w:p>
     <w:p>
@@ -2509,21 +2482,7 @@
           <w:bCs/>
         </w:rPr>
         <w:lastRenderedPageBreak/>
-        <w:t xml:space="preserve">Indicate the </w:t>
-      </w:r>
-      <w:r>
-        <w:rPr>
-          <w:b/>
-          <w:bCs/>
-        </w:rPr>
-        <w:t>incorrect</w:t>
-      </w:r>
-      <w:r>
-        <w:rPr>
-          <w:b/>
-          <w:bCs/>
-        </w:rPr>
-        <w:t xml:space="preserve"> purpose of the Framework Class Library (FCL)?</w:t>
+        <w:t>Indicate the incorrect purpose of the Framework Class Library (FCL)?</w:t>
       </w:r>
     </w:p>
     <w:p>
@@ -2623,14 +2582,7 @@
           <w:b/>
           <w:bCs/>
         </w:rPr>
-        <w:t>Provides functionality for creating Windows For</w:t>
-      </w:r>
-      <w:r>
-        <w:rPr>
-          <w:b/>
-          <w:bCs/>
-        </w:rPr>
-        <w:t>ms GUI applications</w:t>
+        <w:t>Provides functionality for creating Windows Forms GUI applications</w:t>
       </w:r>
     </w:p>
     <w:p>
@@ -2690,14 +2642,7 @@
           <w:b/>
           <w:bCs/>
         </w:rPr>
-        <w:t>()</w:t>
-      </w:r>
-      <w:r>
-        <w:rPr>
-          <w:b/>
-          <w:bCs/>
-        </w:rPr>
-        <w:t xml:space="preserve"> return when there aren't any available lines to read?</w:t>
+        <w:t>() return when there aren't any available lines to read?</w:t>
       </w:r>
     </w:p>
     <w:p>
@@ -2956,13 +2901,7 @@
         <w:rPr>
           <w:b/>
         </w:rPr>
-        <w:t xml:space="preserve">    </w:t>
-      </w:r>
-      <w:r>
-        <w:rPr>
-          <w:b/>
-        </w:rPr>
-        <w:t>case j:</w:t>
+        <w:t xml:space="preserve">    case j:</w:t>
       </w:r>
     </w:p>
     <w:p>
@@ -3043,13 +2982,7 @@
         <w:rPr>
           <w:b/>
         </w:rPr>
-        <w:t xml:space="preserve">    </w:t>
-      </w:r>
-      <w:r>
-        <w:rPr>
-          <w:b/>
-        </w:rPr>
-        <w:t xml:space="preserve">case </w:t>
+        <w:t xml:space="preserve">    case </w:t>
       </w:r>
       <w:proofErr w:type="spellStart"/>
       <w:r>
@@ -3758,8 +3691,1634 @@
         <w:jc w:val="both"/>
         <w:rPr>
           <w:b/>
-        </w:rPr>
-      </w:pPr>
+          <w:lang w:val="bg-BG"/>
+        </w:rPr>
+      </w:pPr>
+    </w:p>
+    <w:p>
+      <w:pPr>
+        <w:pStyle w:val="NoSpacing"/>
+        <w:jc w:val="both"/>
+        <w:rPr>
+          <w:b/>
+          <w:u w:val="single"/>
+          <w:lang w:val="bg-BG"/>
+        </w:rPr>
+      </w:pPr>
+      <w:r>
+        <w:rPr>
+          <w:b/>
+          <w:u w:val="single"/>
+          <w:lang w:val="bg-BG"/>
+        </w:rPr>
+        <w:t>Operator ^</w:t>
+      </w:r>
+    </w:p>
+    <w:p>
+      <w:pPr>
+        <w:pStyle w:val="NoSpacing"/>
+        <w:jc w:val="both"/>
+        <w:rPr>
+          <w:b/>
+          <w:lang w:val="bg-BG"/>
+        </w:rPr>
+      </w:pPr>
+      <w:r>
+        <w:rPr>
+          <w:lang w:val="bg-BG"/>
+        </w:rPr>
+        <w:t>Operation</w:t>
+      </w:r>
+      <w:r>
+        <w:rPr>
+          <w:b/>
+          <w:lang w:val="bg-BG"/>
+        </w:rPr>
+        <w:tab/>
+        <w:t>^</w:t>
+      </w:r>
+      <w:r>
+        <w:rPr>
+          <w:b/>
+          <w:lang w:val="bg-BG"/>
+        </w:rPr>
+        <w:tab/>
+        <w:t>^</w:t>
+      </w:r>
+      <w:r>
+        <w:rPr>
+          <w:b/>
+          <w:lang w:val="bg-BG"/>
+        </w:rPr>
+        <w:tab/>
+        <w:t>^</w:t>
+      </w:r>
+      <w:r>
+        <w:rPr>
+          <w:b/>
+          <w:lang w:val="bg-BG"/>
+        </w:rPr>
+        <w:tab/>
+        <w:t>^</w:t>
+      </w:r>
+    </w:p>
+    <w:p>
+      <w:pPr>
+        <w:pStyle w:val="NoSpacing"/>
+        <w:jc w:val="both"/>
+        <w:rPr>
+          <w:b/>
+          <w:lang w:val="bg-BG"/>
+        </w:rPr>
+      </w:pPr>
+      <w:r>
+        <w:rPr>
+          <w:lang w:val="bg-BG"/>
+        </w:rPr>
+        <w:t>Operand1</w:t>
+      </w:r>
+      <w:r>
+        <w:rPr>
+          <w:b/>
+          <w:lang w:val="bg-BG"/>
+        </w:rPr>
+        <w:tab/>
+        <w:t>0</w:t>
+      </w:r>
+      <w:r>
+        <w:rPr>
+          <w:b/>
+          <w:lang w:val="bg-BG"/>
+        </w:rPr>
+        <w:tab/>
+        <w:t>0</w:t>
+      </w:r>
+      <w:r>
+        <w:rPr>
+          <w:b/>
+          <w:lang w:val="bg-BG"/>
+        </w:rPr>
+        <w:tab/>
+        <w:t>1</w:t>
+      </w:r>
+      <w:r>
+        <w:rPr>
+          <w:b/>
+          <w:lang w:val="bg-BG"/>
+        </w:rPr>
+        <w:tab/>
+        <w:t>1</w:t>
+      </w:r>
+    </w:p>
+    <w:p>
+      <w:pPr>
+        <w:pStyle w:val="NoSpacing"/>
+        <w:pBdr>
+          <w:bottom w:val="single" w:sz="4" w:space="1" w:color="auto"/>
+        </w:pBdr>
+        <w:jc w:val="both"/>
+        <w:rPr>
+          <w:b/>
+          <w:lang w:val="bg-BG"/>
+        </w:rPr>
+      </w:pPr>
+      <w:r>
+        <w:rPr>
+          <w:lang w:val="bg-BG"/>
+        </w:rPr>
+        <w:t>Operand2</w:t>
+      </w:r>
+      <w:r>
+        <w:rPr>
+          <w:b/>
+          <w:lang w:val="bg-BG"/>
+        </w:rPr>
+        <w:tab/>
+        <w:t>0</w:t>
+      </w:r>
+      <w:r>
+        <w:rPr>
+          <w:b/>
+          <w:lang w:val="bg-BG"/>
+        </w:rPr>
+        <w:tab/>
+        <w:t>1</w:t>
+      </w:r>
+      <w:r>
+        <w:rPr>
+          <w:b/>
+          <w:lang w:val="bg-BG"/>
+        </w:rPr>
+        <w:tab/>
+        <w:t>0</w:t>
+      </w:r>
+      <w:r>
+        <w:rPr>
+          <w:b/>
+          <w:lang w:val="bg-BG"/>
+        </w:rPr>
+        <w:tab/>
+        <w:t>1</w:t>
+      </w:r>
+    </w:p>
+    <w:p>
+      <w:pPr>
+        <w:pStyle w:val="NoSpacing"/>
+        <w:jc w:val="both"/>
+        <w:rPr>
+          <w:b/>
+          <w:lang w:val="bg-BG"/>
+        </w:rPr>
+      </w:pPr>
+      <w:r>
+        <w:rPr>
+          <w:b/>
+          <w:lang w:val="bg-BG"/>
+        </w:rPr>
+        <w:t>Result</w:t>
+      </w:r>
+      <w:r>
+        <w:rPr>
+          <w:b/>
+          <w:lang w:val="bg-BG"/>
+        </w:rPr>
+        <w:tab/>
+      </w:r>
+      <w:r>
+        <w:rPr>
+          <w:b/>
+          <w:lang w:val="bg-BG"/>
+        </w:rPr>
+        <w:tab/>
+      </w:r>
+      <w:r>
+        <w:rPr>
+          <w:b/>
+          <w:lang w:val="bg-BG"/>
+        </w:rPr>
+        <w:t>0</w:t>
+      </w:r>
+      <w:r>
+        <w:rPr>
+          <w:b/>
+          <w:lang w:val="bg-BG"/>
+        </w:rPr>
+        <w:tab/>
+        <w:t>1</w:t>
+      </w:r>
+      <w:r>
+        <w:rPr>
+          <w:b/>
+          <w:lang w:val="bg-BG"/>
+        </w:rPr>
+        <w:tab/>
+        <w:t>1</w:t>
+      </w:r>
+      <w:r>
+        <w:rPr>
+          <w:b/>
+          <w:lang w:val="bg-BG"/>
+        </w:rPr>
+        <w:tab/>
+        <w:t>0</w:t>
+      </w:r>
+    </w:p>
+    <w:p>
+      <w:pPr>
+        <w:pStyle w:val="NoSpacing"/>
+        <w:jc w:val="both"/>
+        <w:rPr>
+          <w:b/>
+        </w:rPr>
+      </w:pPr>
+    </w:p>
+    <w:p>
+      <w:pPr>
+        <w:pStyle w:val="NoSpacing"/>
+        <w:jc w:val="both"/>
+        <w:rPr>
+          <w:b/>
+          <w:lang w:val="bg-BG"/>
+        </w:rPr>
+      </w:pPr>
+      <w:r>
+        <w:rPr>
+          <w:b/>
+          <w:lang w:val="bg-BG"/>
+        </w:rPr>
+        <w:t>Ако нещо е null му задаваме нова стойност за да не ни се прецакат сметките</w:t>
+      </w:r>
+    </w:p>
+    <w:p>
+      <w:pPr>
+        <w:pStyle w:val="NoSpacing"/>
+        <w:jc w:val="both"/>
+        <w:rPr>
+          <w:b/>
+        </w:rPr>
+      </w:pPr>
+      <w:proofErr w:type="spellStart"/>
+      <w:r>
+        <w:rPr>
+          <w:b/>
+        </w:rPr>
+        <w:t>int</w:t>
+      </w:r>
+      <w:proofErr w:type="spellEnd"/>
+      <w:r>
+        <w:rPr>
+          <w:b/>
+        </w:rPr>
+        <w:t>? x = null;</w:t>
+      </w:r>
+    </w:p>
+    <w:p>
+      <w:pPr>
+        <w:pStyle w:val="NoSpacing"/>
+        <w:jc w:val="both"/>
+        <w:rPr>
+          <w:b/>
+          <w:lang w:val="bg-BG"/>
+        </w:rPr>
+      </w:pPr>
+      <w:proofErr w:type="spellStart"/>
+      <w:r>
+        <w:rPr>
+          <w:b/>
+        </w:rPr>
+        <w:t>int</w:t>
+      </w:r>
+      <w:proofErr w:type="spellEnd"/>
+      <w:r>
+        <w:rPr>
+          <w:b/>
+        </w:rPr>
+        <w:t xml:space="preserve"> y = x ?? -1;</w:t>
+      </w:r>
+      <w:r>
+        <w:rPr>
+          <w:b/>
+          <w:lang w:val="bg-BG"/>
+        </w:rPr>
+        <w:t xml:space="preserve"> =&gt;у=-1</w:t>
+      </w:r>
+    </w:p>
+    <w:p>
+      <w:pPr>
+        <w:pStyle w:val="NoSpacing"/>
+        <w:jc w:val="both"/>
+      </w:pPr>
+      <w:r>
+        <w:rPr>
+          <w:b/>
+          <w:lang w:val="bg-BG"/>
+        </w:rPr>
+        <w:t>same as</w:t>
+      </w:r>
+      <w:r>
+        <w:rPr>
+          <w:b/>
+        </w:rPr>
+        <w:t xml:space="preserve"> </w:t>
+      </w:r>
+      <w:proofErr w:type="spellStart"/>
+      <w:r>
+        <w:rPr>
+          <w:b/>
+        </w:rPr>
+        <w:t>int</w:t>
+      </w:r>
+      <w:proofErr w:type="spellEnd"/>
+      <w:r>
+        <w:rPr>
+          <w:b/>
+        </w:rPr>
+        <w:t xml:space="preserve"> a = </w:t>
+      </w:r>
+      <w:r>
+        <w:rPr>
+          <w:b/>
+          <w:lang w:val="bg-BG"/>
+        </w:rPr>
+        <w:t xml:space="preserve"> x</w:t>
+      </w:r>
+      <w:r>
+        <w:rPr>
+          <w:b/>
+        </w:rPr>
+        <w:t>!=</w:t>
+      </w:r>
+      <w:proofErr w:type="spellStart"/>
+      <w:r>
+        <w:rPr>
+          <w:b/>
+        </w:rPr>
+        <w:t>null?x</w:t>
+      </w:r>
+      <w:proofErr w:type="spellEnd"/>
+      <w:r>
+        <w:rPr>
+          <w:b/>
+        </w:rPr>
+        <w:t>:-1;</w:t>
+      </w:r>
+      <w:r>
+        <w:t xml:space="preserve"> </w:t>
+      </w:r>
+    </w:p>
+    <w:p>
+      <w:pPr>
+        <w:pStyle w:val="NoSpacing"/>
+        <w:jc w:val="both"/>
+      </w:pPr>
+    </w:p>
+    <w:p>
+      <w:pPr>
+        <w:pStyle w:val="NoSpacing"/>
+        <w:jc w:val="both"/>
+        <w:rPr>
+          <w:b/>
+        </w:rPr>
+      </w:pPr>
+      <w:r>
+        <w:rPr>
+          <w:b/>
+        </w:rPr>
+        <w:t>Implicit type conversion</w:t>
+      </w:r>
+    </w:p>
+    <w:p>
+      <w:pPr>
+        <w:pStyle w:val="NoSpacing"/>
+        <w:jc w:val="both"/>
+      </w:pPr>
+      <w:r>
+        <w:t>Automatic conversion of value of one data type to value of another data type</w:t>
+      </w:r>
+    </w:p>
+    <w:p>
+      <w:pPr>
+        <w:pStyle w:val="NoSpacing"/>
+        <w:jc w:val="both"/>
+      </w:pPr>
+      <w:r>
+        <w:t>Allowed when no loss of data is possible</w:t>
+      </w:r>
+    </w:p>
+    <w:p>
+      <w:pPr>
+        <w:pStyle w:val="NoSpacing"/>
+        <w:jc w:val="both"/>
+      </w:pPr>
+      <w:r>
+        <w:t>"Larger" types can implicitly take values of smaller "types"</w:t>
+      </w:r>
+    </w:p>
+    <w:p>
+      <w:pPr>
+        <w:pStyle w:val="NoSpacing"/>
+        <w:jc w:val="both"/>
+        <w:rPr>
+          <w:u w:val="single"/>
+          <w:lang w:val="bg-BG"/>
+        </w:rPr>
+      </w:pPr>
+      <w:r>
+        <w:rPr>
+          <w:u w:val="single"/>
+        </w:rPr>
+        <w:t>Example:</w:t>
+      </w:r>
+    </w:p>
+    <w:p>
+      <w:pPr>
+        <w:pStyle w:val="NoSpacing"/>
+        <w:jc w:val="both"/>
+        <w:rPr>
+          <w:b/>
+        </w:rPr>
+      </w:pPr>
+      <w:r>
+        <w:t xml:space="preserve"> </w:t>
+      </w:r>
+      <w:proofErr w:type="spellStart"/>
+      <w:r>
+        <w:rPr>
+          <w:b/>
+        </w:rPr>
+        <w:t>int</w:t>
+      </w:r>
+      <w:proofErr w:type="spellEnd"/>
+      <w:r>
+        <w:rPr>
+          <w:b/>
+        </w:rPr>
+        <w:t xml:space="preserve"> </w:t>
+      </w:r>
+      <w:proofErr w:type="spellStart"/>
+      <w:r>
+        <w:rPr>
+          <w:b/>
+        </w:rPr>
+        <w:t>i</w:t>
+      </w:r>
+      <w:proofErr w:type="spellEnd"/>
+      <w:r>
+        <w:rPr>
+          <w:b/>
+        </w:rPr>
+        <w:t xml:space="preserve"> = 5;</w:t>
+      </w:r>
+    </w:p>
+    <w:p>
+      <w:pPr>
+        <w:pStyle w:val="NoSpacing"/>
+        <w:jc w:val="both"/>
+        <w:rPr>
+          <w:b/>
+        </w:rPr>
+      </w:pPr>
+      <w:r>
+        <w:rPr>
+          <w:b/>
+        </w:rPr>
+        <w:t xml:space="preserve">long l = </w:t>
+      </w:r>
+      <w:proofErr w:type="spellStart"/>
+      <w:r>
+        <w:rPr>
+          <w:b/>
+        </w:rPr>
+        <w:t>i</w:t>
+      </w:r>
+      <w:proofErr w:type="spellEnd"/>
+      <w:r>
+        <w:rPr>
+          <w:b/>
+        </w:rPr>
+        <w:t>;</w:t>
+      </w:r>
+    </w:p>
+    <w:p>
+      <w:pPr>
+        <w:pStyle w:val="NoSpacing"/>
+        <w:jc w:val="both"/>
+        <w:rPr>
+          <w:b/>
+        </w:rPr>
+      </w:pPr>
+    </w:p>
+    <w:p>
+      <w:pPr>
+        <w:pStyle w:val="NoSpacing"/>
+        <w:jc w:val="both"/>
+        <w:rPr>
+          <w:b/>
+        </w:rPr>
+      </w:pPr>
+      <w:r>
+        <w:rPr>
+          <w:b/>
+        </w:rPr>
+        <w:t>Explicit type conversion</w:t>
+      </w:r>
+    </w:p>
+    <w:p>
+      <w:pPr>
+        <w:pStyle w:val="NoSpacing"/>
+        <w:jc w:val="both"/>
+      </w:pPr>
+      <w:r>
+        <w:t>Manual conversion of a value of one data type to a value of another data type</w:t>
+      </w:r>
+    </w:p>
+    <w:p>
+      <w:pPr>
+        <w:pStyle w:val="NoSpacing"/>
+        <w:jc w:val="both"/>
+      </w:pPr>
+      <w:r>
+        <w:t>Allowed only explicitly by (type) operator</w:t>
+      </w:r>
+    </w:p>
+    <w:p>
+      <w:pPr>
+        <w:pStyle w:val="NoSpacing"/>
+        <w:jc w:val="both"/>
+      </w:pPr>
+      <w:r>
+        <w:t>Required when there is a possibility of loss of data or precision</w:t>
+      </w:r>
+    </w:p>
+    <w:p>
+      <w:pPr>
+        <w:pStyle w:val="NoSpacing"/>
+        <w:jc w:val="both"/>
+      </w:pPr>
+      <w:r>
+        <w:t>Example:</w:t>
+      </w:r>
+    </w:p>
+    <w:p>
+      <w:pPr>
+        <w:pStyle w:val="NoSpacing"/>
+        <w:jc w:val="both"/>
+        <w:rPr>
+          <w:b/>
+        </w:rPr>
+      </w:pPr>
+      <w:r>
+        <w:rPr>
+          <w:b/>
+        </w:rPr>
+        <w:t xml:space="preserve"> long l = 5;</w:t>
+      </w:r>
+    </w:p>
+    <w:p>
+      <w:pPr>
+        <w:pStyle w:val="NoSpacing"/>
+        <w:jc w:val="both"/>
+        <w:rPr>
+          <w:b/>
+        </w:rPr>
+      </w:pPr>
+      <w:proofErr w:type="spellStart"/>
+      <w:r>
+        <w:rPr>
+          <w:b/>
+        </w:rPr>
+        <w:t>int</w:t>
+      </w:r>
+      <w:proofErr w:type="spellEnd"/>
+      <w:r>
+        <w:rPr>
+          <w:b/>
+        </w:rPr>
+        <w:t xml:space="preserve"> </w:t>
+      </w:r>
+      <w:proofErr w:type="spellStart"/>
+      <w:r>
+        <w:rPr>
+          <w:b/>
+        </w:rPr>
+        <w:t>i</w:t>
+      </w:r>
+      <w:proofErr w:type="spellEnd"/>
+      <w:r>
+        <w:rPr>
+          <w:b/>
+        </w:rPr>
+        <w:t xml:space="preserve"> = (</w:t>
+      </w:r>
+      <w:proofErr w:type="spellStart"/>
+      <w:r>
+        <w:rPr>
+          <w:b/>
+        </w:rPr>
+        <w:t>int</w:t>
+      </w:r>
+      <w:proofErr w:type="spellEnd"/>
+      <w:r>
+        <w:rPr>
+          <w:b/>
+        </w:rPr>
+        <w:t>) l;</w:t>
+      </w:r>
+    </w:p>
+    <w:p>
+      <w:pPr>
+        <w:pStyle w:val="NoSpacing"/>
+        <w:jc w:val="both"/>
+        <w:rPr>
+          <w:b/>
+        </w:rPr>
+      </w:pPr>
+    </w:p>
+    <w:p>
+      <w:pPr>
+        <w:pStyle w:val="NoSpacing"/>
+        <w:jc w:val="both"/>
+        <w:rPr>
+          <w:b/>
+        </w:rPr>
+      </w:pPr>
+      <w:r>
+        <w:rPr>
+          <w:b/>
+        </w:rPr>
+        <w:t>De Morgan laws</w:t>
+      </w:r>
+    </w:p>
+    <w:p>
+      <w:pPr>
+        <w:pStyle w:val="NoSpacing"/>
+        <w:jc w:val="both"/>
+        <w:rPr>
+          <w:b/>
+        </w:rPr>
+      </w:pPr>
+      <w:r>
+        <w:rPr>
+          <w:b/>
+        </w:rPr>
+        <w:t>!!A equals A</w:t>
+      </w:r>
+    </w:p>
+    <w:p>
+      <w:pPr>
+        <w:pStyle w:val="NoSpacing"/>
+        <w:jc w:val="both"/>
+        <w:rPr>
+          <w:b/>
+        </w:rPr>
+      </w:pPr>
+      <w:r>
+        <w:rPr>
+          <w:b/>
+        </w:rPr>
+        <w:t>!(A || B) equals !A &amp;&amp; !B</w:t>
+      </w:r>
+    </w:p>
+    <w:p>
+      <w:pPr>
+        <w:pStyle w:val="NoSpacing"/>
+        <w:jc w:val="both"/>
+        <w:rPr>
+          <w:b/>
+          <w:lang w:val="bg-BG"/>
+        </w:rPr>
+      </w:pPr>
+      <w:r>
+        <w:rPr>
+          <w:b/>
+        </w:rPr>
+        <w:t>!(A &amp;&amp; B) equals !A || !B</w:t>
+      </w:r>
+    </w:p>
+    <w:p>
+      <w:pPr>
+        <w:pStyle w:val="NoSpacing"/>
+        <w:jc w:val="both"/>
+        <w:rPr>
+          <w:b/>
+          <w:u w:val="single"/>
+          <w:lang w:val="bg-BG"/>
+        </w:rPr>
+      </w:pPr>
+    </w:p>
+    <w:p>
+      <w:pPr>
+        <w:pStyle w:val="NoSpacing"/>
+        <w:jc w:val="both"/>
+        <w:rPr>
+          <w:b/>
+          <w:u w:val="single"/>
+          <w:lang w:val="bg-BG"/>
+        </w:rPr>
+      </w:pPr>
+      <w:r>
+        <w:rPr>
+          <w:b/>
+          <w:u w:val="single"/>
+          <w:lang w:val="bg-BG"/>
+        </w:rPr>
+        <w:t xml:space="preserve">Factorial </w:t>
+      </w:r>
+    </w:p>
+    <w:p>
+      <w:pPr>
+        <w:pStyle w:val="NoSpacing"/>
+        <w:jc w:val="both"/>
+        <w:rPr>
+          <w:rFonts w:ascii="Consolas" w:hAnsi="Consolas" w:cs="Consolas"/>
+        </w:rPr>
+      </w:pPr>
+      <w:r>
+        <w:rPr>
+          <w:rFonts w:ascii="Consolas" w:hAnsi="Consolas" w:cs="Consolas"/>
+        </w:rPr>
+        <w:t>static void Main()</w:t>
+      </w:r>
+    </w:p>
+    <w:p>
+      <w:pPr>
+        <w:pStyle w:val="NoSpacing"/>
+        <w:jc w:val="both"/>
+        <w:rPr>
+          <w:rFonts w:ascii="Consolas" w:hAnsi="Consolas" w:cs="Consolas"/>
+        </w:rPr>
+      </w:pPr>
+      <w:r>
+        <w:rPr>
+          <w:rFonts w:ascii="Consolas" w:hAnsi="Consolas" w:cs="Consolas"/>
+        </w:rPr>
+        <w:t>{</w:t>
+      </w:r>
+    </w:p>
+    <w:p>
+      <w:pPr>
+        <w:pStyle w:val="NoSpacing"/>
+        <w:jc w:val="both"/>
+        <w:rPr>
+          <w:rFonts w:ascii="Consolas" w:hAnsi="Consolas" w:cs="Consolas"/>
+        </w:rPr>
+      </w:pPr>
+      <w:r>
+        <w:rPr>
+          <w:rFonts w:ascii="Consolas" w:hAnsi="Consolas" w:cs="Consolas"/>
+        </w:rPr>
+        <w:t xml:space="preserve">    </w:t>
+      </w:r>
+      <w:proofErr w:type="spellStart"/>
+      <w:r>
+        <w:rPr>
+          <w:rFonts w:ascii="Consolas" w:hAnsi="Consolas" w:cs="Consolas"/>
+        </w:rPr>
+        <w:t>int</w:t>
+      </w:r>
+      <w:proofErr w:type="spellEnd"/>
+      <w:r>
+        <w:rPr>
+          <w:rFonts w:ascii="Consolas" w:hAnsi="Consolas" w:cs="Consolas"/>
+        </w:rPr>
+        <w:t xml:space="preserve"> n = Convert.ToInt32(</w:t>
+      </w:r>
+      <w:proofErr w:type="spellStart"/>
+      <w:r>
+        <w:rPr>
+          <w:rFonts w:ascii="Consolas" w:hAnsi="Consolas" w:cs="Consolas"/>
+        </w:rPr>
+        <w:t>Console.ReadLine</w:t>
+      </w:r>
+      <w:proofErr w:type="spellEnd"/>
+      <w:r>
+        <w:rPr>
+          <w:rFonts w:ascii="Consolas" w:hAnsi="Consolas" w:cs="Consolas"/>
+        </w:rPr>
+        <w:t>());</w:t>
+      </w:r>
+    </w:p>
+    <w:p>
+      <w:pPr>
+        <w:pStyle w:val="NoSpacing"/>
+        <w:jc w:val="both"/>
+        <w:rPr>
+          <w:rFonts w:ascii="Consolas" w:hAnsi="Consolas" w:cs="Consolas"/>
+        </w:rPr>
+      </w:pPr>
+      <w:r>
+        <w:rPr>
+          <w:rFonts w:ascii="Consolas" w:hAnsi="Consolas" w:cs="Consolas"/>
+        </w:rPr>
+        <w:t xml:space="preserve">    // Calculate n! = 1 * 2 * ... * n</w:t>
+      </w:r>
+    </w:p>
+    <w:p>
+      <w:pPr>
+        <w:pStyle w:val="NoSpacing"/>
+        <w:jc w:val="both"/>
+        <w:rPr>
+          <w:rFonts w:ascii="Consolas" w:hAnsi="Consolas" w:cs="Consolas"/>
+        </w:rPr>
+      </w:pPr>
+      <w:r>
+        <w:rPr>
+          <w:rFonts w:ascii="Consolas" w:hAnsi="Consolas" w:cs="Consolas"/>
+        </w:rPr>
+        <w:t xml:space="preserve">    </w:t>
+      </w:r>
+      <w:proofErr w:type="spellStart"/>
+      <w:r>
+        <w:rPr>
+          <w:rFonts w:ascii="Consolas" w:hAnsi="Consolas" w:cs="Consolas"/>
+        </w:rPr>
+        <w:t>int</w:t>
+      </w:r>
+      <w:proofErr w:type="spellEnd"/>
+      <w:r>
+        <w:rPr>
+          <w:rFonts w:ascii="Consolas" w:hAnsi="Consolas" w:cs="Consolas"/>
+        </w:rPr>
+        <w:t xml:space="preserve"> result = 1;</w:t>
+      </w:r>
+    </w:p>
+    <w:p>
+      <w:pPr>
+        <w:pStyle w:val="NoSpacing"/>
+        <w:jc w:val="both"/>
+        <w:rPr>
+          <w:rFonts w:ascii="Consolas" w:hAnsi="Consolas" w:cs="Consolas"/>
+        </w:rPr>
+      </w:pPr>
+      <w:r>
+        <w:rPr>
+          <w:rFonts w:ascii="Consolas" w:hAnsi="Consolas" w:cs="Consolas"/>
+        </w:rPr>
+        <w:t xml:space="preserve">    while (true)</w:t>
+      </w:r>
+    </w:p>
+    <w:p>
+      <w:pPr>
+        <w:pStyle w:val="NoSpacing"/>
+        <w:jc w:val="both"/>
+        <w:rPr>
+          <w:rFonts w:ascii="Consolas" w:hAnsi="Consolas" w:cs="Consolas"/>
+        </w:rPr>
+      </w:pPr>
+      <w:r>
+        <w:rPr>
+          <w:rFonts w:ascii="Consolas" w:hAnsi="Consolas" w:cs="Consolas"/>
+        </w:rPr>
+        <w:t xml:space="preserve">    {</w:t>
+      </w:r>
+    </w:p>
+    <w:p>
+      <w:pPr>
+        <w:pStyle w:val="NoSpacing"/>
+        <w:jc w:val="both"/>
+        <w:rPr>
+          <w:rFonts w:ascii="Consolas" w:hAnsi="Consolas" w:cs="Consolas"/>
+        </w:rPr>
+      </w:pPr>
+      <w:r>
+        <w:rPr>
+          <w:rFonts w:ascii="Consolas" w:hAnsi="Consolas" w:cs="Consolas"/>
+        </w:rPr>
+        <w:t xml:space="preserve">        if (n == 1)</w:t>
+      </w:r>
+    </w:p>
+    <w:p>
+      <w:pPr>
+        <w:pStyle w:val="NoSpacing"/>
+        <w:jc w:val="both"/>
+        <w:rPr>
+          <w:rFonts w:ascii="Consolas" w:hAnsi="Consolas" w:cs="Consolas"/>
+        </w:rPr>
+      </w:pPr>
+      <w:r>
+        <w:rPr>
+          <w:rFonts w:ascii="Consolas" w:hAnsi="Consolas" w:cs="Consolas"/>
+        </w:rPr>
+        <w:t xml:space="preserve">            break;</w:t>
+      </w:r>
+    </w:p>
+    <w:p>
+      <w:pPr>
+        <w:pStyle w:val="NoSpacing"/>
+        <w:jc w:val="both"/>
+        <w:rPr>
+          <w:rFonts w:ascii="Consolas" w:hAnsi="Consolas" w:cs="Consolas"/>
+        </w:rPr>
+      </w:pPr>
+      <w:r>
+        <w:rPr>
+          <w:rFonts w:ascii="Consolas" w:hAnsi="Consolas" w:cs="Consolas"/>
+        </w:rPr>
+        <w:t xml:space="preserve">        result *= n;</w:t>
+      </w:r>
+    </w:p>
+    <w:p>
+      <w:pPr>
+        <w:pStyle w:val="NoSpacing"/>
+        <w:jc w:val="both"/>
+        <w:rPr>
+          <w:rFonts w:ascii="Consolas" w:hAnsi="Consolas" w:cs="Consolas"/>
+        </w:rPr>
+      </w:pPr>
+      <w:r>
+        <w:rPr>
+          <w:rFonts w:ascii="Consolas" w:hAnsi="Consolas" w:cs="Consolas"/>
+        </w:rPr>
+        <w:t xml:space="preserve">        n--;</w:t>
+      </w:r>
+    </w:p>
+    <w:p>
+      <w:pPr>
+        <w:pStyle w:val="NoSpacing"/>
+        <w:jc w:val="both"/>
+        <w:rPr>
+          <w:rFonts w:ascii="Consolas" w:hAnsi="Consolas" w:cs="Consolas"/>
+        </w:rPr>
+      </w:pPr>
+      <w:r>
+        <w:rPr>
+          <w:rFonts w:ascii="Consolas" w:hAnsi="Consolas" w:cs="Consolas"/>
+        </w:rPr>
+        <w:t xml:space="preserve">    }</w:t>
+      </w:r>
+    </w:p>
+    <w:p>
+      <w:pPr>
+        <w:pStyle w:val="NoSpacing"/>
+        <w:jc w:val="both"/>
+        <w:rPr>
+          <w:rFonts w:ascii="Consolas" w:hAnsi="Consolas" w:cs="Consolas"/>
+        </w:rPr>
+      </w:pPr>
+      <w:r>
+        <w:rPr>
+          <w:rFonts w:ascii="Consolas" w:hAnsi="Consolas" w:cs="Consolas"/>
+        </w:rPr>
+        <w:t xml:space="preserve">    </w:t>
+      </w:r>
+      <w:proofErr w:type="spellStart"/>
+      <w:r>
+        <w:rPr>
+          <w:rFonts w:ascii="Consolas" w:hAnsi="Consolas" w:cs="Consolas"/>
+        </w:rPr>
+        <w:t>Console.WriteLine</w:t>
+      </w:r>
+      <w:proofErr w:type="spellEnd"/>
+      <w:r>
+        <w:rPr>
+          <w:rFonts w:ascii="Consolas" w:hAnsi="Consolas" w:cs="Consolas"/>
+        </w:rPr>
+        <w:t>("n! = " + result);</w:t>
+      </w:r>
+    </w:p>
+    <w:p>
+      <w:pPr>
+        <w:pStyle w:val="NoSpacing"/>
+        <w:jc w:val="both"/>
+        <w:rPr>
+          <w:rFonts w:ascii="Consolas" w:hAnsi="Consolas" w:cs="Consolas"/>
+        </w:rPr>
+      </w:pPr>
+    </w:p>
+    <w:p>
+      <w:pPr>
+        <w:pStyle w:val="NoSpacing"/>
+        <w:jc w:val="both"/>
+        <w:rPr>
+          <w:rFonts w:ascii="Consolas" w:hAnsi="Consolas" w:cs="Consolas"/>
+        </w:rPr>
+      </w:pPr>
+    </w:p>
+    <w:p>
+      <w:pPr>
+        <w:pStyle w:val="NoSpacing"/>
+        <w:jc w:val="both"/>
+        <w:rPr>
+          <w:rFonts w:ascii="Consolas" w:hAnsi="Consolas" w:cs="Consolas"/>
+        </w:rPr>
+      </w:pPr>
+      <w:r>
+        <w:rPr>
+          <w:rFonts w:ascii="Consolas" w:hAnsi="Consolas" w:cs="Consolas"/>
+        </w:rPr>
+        <w:lastRenderedPageBreak/>
+        <w:t xml:space="preserve">string </w:t>
+      </w:r>
+      <w:proofErr w:type="spellStart"/>
+      <w:r>
+        <w:rPr>
+          <w:rFonts w:ascii="Consolas" w:hAnsi="Consolas" w:cs="Consolas"/>
+        </w:rPr>
+        <w:t>numberAsString</w:t>
+      </w:r>
+      <w:proofErr w:type="spellEnd"/>
+      <w:r>
+        <w:rPr>
+          <w:rFonts w:ascii="Consolas" w:hAnsi="Consolas" w:cs="Consolas"/>
+        </w:rPr>
+        <w:t xml:space="preserve"> = </w:t>
+      </w:r>
+      <w:proofErr w:type="spellStart"/>
+      <w:r>
+        <w:rPr>
+          <w:rFonts w:ascii="Consolas" w:hAnsi="Consolas" w:cs="Consolas"/>
+        </w:rPr>
+        <w:t>Console.ReadLine</w:t>
+      </w:r>
+      <w:proofErr w:type="spellEnd"/>
+      <w:r>
+        <w:rPr>
+          <w:rFonts w:ascii="Consolas" w:hAnsi="Consolas" w:cs="Consolas"/>
+        </w:rPr>
+        <w:t>();</w:t>
+      </w:r>
+    </w:p>
+    <w:p>
+      <w:pPr>
+        <w:pStyle w:val="NoSpacing"/>
+        <w:jc w:val="both"/>
+        <w:rPr>
+          <w:rFonts w:ascii="Consolas" w:hAnsi="Consolas" w:cs="Consolas"/>
+        </w:rPr>
+      </w:pPr>
+      <w:r>
+        <w:rPr>
+          <w:rFonts w:ascii="Consolas" w:hAnsi="Consolas" w:cs="Consolas"/>
+        </w:rPr>
+        <w:t xml:space="preserve">   </w:t>
+      </w:r>
+      <w:proofErr w:type="spellStart"/>
+      <w:r>
+        <w:rPr>
+          <w:rFonts w:ascii="Consolas" w:hAnsi="Consolas" w:cs="Consolas"/>
+        </w:rPr>
+        <w:t>int</w:t>
+      </w:r>
+      <w:proofErr w:type="spellEnd"/>
+      <w:r>
+        <w:rPr>
+          <w:rFonts w:ascii="Consolas" w:hAnsi="Consolas" w:cs="Consolas"/>
+        </w:rPr>
+        <w:t xml:space="preserve"> n = Convert.ToInt32(</w:t>
+      </w:r>
+      <w:proofErr w:type="spellStart"/>
+      <w:r>
+        <w:rPr>
+          <w:rFonts w:ascii="Consolas" w:hAnsi="Consolas" w:cs="Consolas"/>
+        </w:rPr>
+        <w:t>numberAsString</w:t>
+      </w:r>
+      <w:proofErr w:type="spellEnd"/>
+      <w:r>
+        <w:rPr>
+          <w:rFonts w:ascii="Consolas" w:hAnsi="Consolas" w:cs="Consolas"/>
+        </w:rPr>
+        <w:t>);</w:t>
+      </w:r>
+    </w:p>
+    <w:p>
+      <w:pPr>
+        <w:pStyle w:val="NoSpacing"/>
+        <w:jc w:val="both"/>
+        <w:rPr>
+          <w:rFonts w:ascii="Consolas" w:hAnsi="Consolas" w:cs="Consolas"/>
+        </w:rPr>
+      </w:pPr>
+      <w:r>
+        <w:rPr>
+          <w:rFonts w:ascii="Consolas" w:hAnsi="Consolas" w:cs="Consolas"/>
+        </w:rPr>
+        <w:t xml:space="preserve">   </w:t>
+      </w:r>
+      <w:proofErr w:type="spellStart"/>
+      <w:r>
+        <w:rPr>
+          <w:rFonts w:ascii="Consolas" w:hAnsi="Consolas" w:cs="Consolas"/>
+        </w:rPr>
+        <w:t>int</w:t>
+      </w:r>
+      <w:proofErr w:type="spellEnd"/>
+      <w:r>
+        <w:rPr>
+          <w:rFonts w:ascii="Consolas" w:hAnsi="Consolas" w:cs="Consolas"/>
+        </w:rPr>
+        <w:t xml:space="preserve"> factorial = 1;</w:t>
+      </w:r>
+    </w:p>
+    <w:p>
+      <w:pPr>
+        <w:pStyle w:val="NoSpacing"/>
+        <w:jc w:val="both"/>
+        <w:rPr>
+          <w:rFonts w:ascii="Consolas" w:hAnsi="Consolas" w:cs="Consolas"/>
+        </w:rPr>
+      </w:pPr>
+    </w:p>
+    <w:p>
+      <w:pPr>
+        <w:pStyle w:val="NoSpacing"/>
+        <w:jc w:val="both"/>
+        <w:rPr>
+          <w:rFonts w:ascii="Consolas" w:hAnsi="Consolas" w:cs="Consolas"/>
+        </w:rPr>
+      </w:pPr>
+      <w:r>
+        <w:rPr>
+          <w:rFonts w:ascii="Consolas" w:hAnsi="Consolas" w:cs="Consolas"/>
+        </w:rPr>
+        <w:t xml:space="preserve">   do</w:t>
+      </w:r>
+    </w:p>
+    <w:p>
+      <w:pPr>
+        <w:pStyle w:val="NoSpacing"/>
+        <w:jc w:val="both"/>
+        <w:rPr>
+          <w:rFonts w:ascii="Consolas" w:hAnsi="Consolas" w:cs="Consolas"/>
+        </w:rPr>
+      </w:pPr>
+      <w:r>
+        <w:rPr>
+          <w:rFonts w:ascii="Consolas" w:hAnsi="Consolas" w:cs="Consolas"/>
+        </w:rPr>
+        <w:t xml:space="preserve">   {</w:t>
+      </w:r>
+    </w:p>
+    <w:p>
+      <w:pPr>
+        <w:pStyle w:val="NoSpacing"/>
+        <w:jc w:val="both"/>
+        <w:rPr>
+          <w:rFonts w:ascii="Consolas" w:hAnsi="Consolas" w:cs="Consolas"/>
+        </w:rPr>
+      </w:pPr>
+      <w:r>
+        <w:rPr>
+          <w:rFonts w:ascii="Consolas" w:hAnsi="Consolas" w:cs="Consolas"/>
+        </w:rPr>
+        <w:t xml:space="preserve">      factorial *= n;</w:t>
+      </w:r>
+    </w:p>
+    <w:p>
+      <w:pPr>
+        <w:pStyle w:val="NoSpacing"/>
+        <w:jc w:val="both"/>
+        <w:rPr>
+          <w:rFonts w:ascii="Consolas" w:hAnsi="Consolas" w:cs="Consolas"/>
+        </w:rPr>
+      </w:pPr>
+      <w:r>
+        <w:rPr>
+          <w:rFonts w:ascii="Consolas" w:hAnsi="Consolas" w:cs="Consolas"/>
+        </w:rPr>
+        <w:t xml:space="preserve">      n--;</w:t>
+      </w:r>
+    </w:p>
+    <w:p>
+      <w:pPr>
+        <w:pStyle w:val="NoSpacing"/>
+        <w:jc w:val="both"/>
+        <w:rPr>
+          <w:rFonts w:ascii="Consolas" w:hAnsi="Consolas" w:cs="Consolas"/>
+        </w:rPr>
+      </w:pPr>
+      <w:r>
+        <w:rPr>
+          <w:rFonts w:ascii="Consolas" w:hAnsi="Consolas" w:cs="Consolas"/>
+        </w:rPr>
+        <w:t xml:space="preserve">   }</w:t>
+      </w:r>
+    </w:p>
+    <w:p>
+      <w:pPr>
+        <w:pStyle w:val="NoSpacing"/>
+        <w:jc w:val="both"/>
+        <w:rPr>
+          <w:rFonts w:ascii="Consolas" w:hAnsi="Consolas" w:cs="Consolas"/>
+        </w:rPr>
+      </w:pPr>
+      <w:r>
+        <w:rPr>
+          <w:rFonts w:ascii="Consolas" w:hAnsi="Consolas" w:cs="Consolas"/>
+        </w:rPr>
+        <w:t xml:space="preserve">   while (n &gt; 0);</w:t>
+      </w:r>
+    </w:p>
+    <w:p>
+      <w:pPr>
+        <w:pStyle w:val="NoSpacing"/>
+        <w:jc w:val="both"/>
+        <w:rPr>
+          <w:rFonts w:ascii="Consolas" w:hAnsi="Consolas" w:cs="Consolas"/>
+        </w:rPr>
+      </w:pPr>
+    </w:p>
+    <w:p>
+      <w:pPr>
+        <w:pStyle w:val="NoSpacing"/>
+        <w:jc w:val="both"/>
+        <w:rPr>
+          <w:rFonts w:ascii="Consolas" w:hAnsi="Consolas" w:cs="Consolas"/>
+        </w:rPr>
+      </w:pPr>
+      <w:r>
+        <w:rPr>
+          <w:rFonts w:ascii="Consolas" w:hAnsi="Consolas" w:cs="Consolas"/>
+        </w:rPr>
+        <w:t xml:space="preserve">   </w:t>
+      </w:r>
+      <w:proofErr w:type="spellStart"/>
+      <w:r>
+        <w:rPr>
+          <w:rFonts w:ascii="Consolas" w:hAnsi="Consolas" w:cs="Consolas"/>
+        </w:rPr>
+        <w:t>Console.WriteLine</w:t>
+      </w:r>
+      <w:proofErr w:type="spellEnd"/>
+      <w:r>
+        <w:rPr>
+          <w:rFonts w:ascii="Consolas" w:hAnsi="Consolas" w:cs="Consolas"/>
+        </w:rPr>
+        <w:t>("n! = " + factorial);</w:t>
+      </w:r>
+    </w:p>
+    <w:p>
+      <w:pPr>
+        <w:pStyle w:val="NoSpacing"/>
+        <w:jc w:val="both"/>
+        <w:rPr>
+          <w:rFonts w:ascii="Consolas" w:hAnsi="Consolas" w:cs="Consolas"/>
+        </w:rPr>
+      </w:pPr>
+      <w:r>
+        <w:rPr>
+          <w:rFonts w:ascii="Consolas" w:hAnsi="Consolas" w:cs="Consolas"/>
+        </w:rPr>
+        <w:t>}</w:t>
+      </w:r>
+    </w:p>
+    <w:p>
+      <w:pPr>
+        <w:pStyle w:val="NoSpacing"/>
+        <w:jc w:val="both"/>
+        <w:rPr>
+          <w:rFonts w:asciiTheme="majorHAnsi" w:hAnsiTheme="majorHAnsi" w:cs="Consolas"/>
+          <w:b/>
+        </w:rPr>
+      </w:pPr>
+    </w:p>
+    <w:p>
+      <w:pPr>
+        <w:pStyle w:val="NoSpacing"/>
+        <w:jc w:val="both"/>
+        <w:rPr>
+          <w:rFonts w:asciiTheme="majorHAnsi" w:hAnsiTheme="majorHAnsi" w:cs="Consolas"/>
+          <w:b/>
+        </w:rPr>
+      </w:pPr>
+      <w:r>
+        <w:rPr>
+          <w:rFonts w:asciiTheme="majorHAnsi" w:hAnsiTheme="majorHAnsi" w:cs="Consolas"/>
+          <w:b/>
+        </w:rPr>
+        <w:t>Drawing a diagonal line on the console</w:t>
+      </w:r>
+    </w:p>
+    <w:p>
+      <w:pPr>
+        <w:pStyle w:val="NoSpacing"/>
+        <w:jc w:val="both"/>
+        <w:rPr>
+          <w:rFonts w:ascii="Consolas" w:hAnsi="Consolas" w:cs="Consolas"/>
+        </w:rPr>
+      </w:pPr>
+      <w:r>
+        <w:rPr>
+          <w:rFonts w:ascii="Consolas" w:hAnsi="Consolas" w:cs="Consolas"/>
+        </w:rPr>
+        <w:t>static void Main()</w:t>
+      </w:r>
+    </w:p>
+    <w:p>
+      <w:pPr>
+        <w:pStyle w:val="NoSpacing"/>
+        <w:jc w:val="both"/>
+        <w:rPr>
+          <w:rFonts w:ascii="Consolas" w:hAnsi="Consolas" w:cs="Consolas"/>
+        </w:rPr>
+      </w:pPr>
+      <w:r>
+        <w:rPr>
+          <w:rFonts w:ascii="Consolas" w:hAnsi="Consolas" w:cs="Consolas"/>
+        </w:rPr>
+        <w:t>{</w:t>
+      </w:r>
+    </w:p>
+    <w:p>
+      <w:pPr>
+        <w:pStyle w:val="NoSpacing"/>
+        <w:jc w:val="both"/>
+        <w:rPr>
+          <w:rFonts w:ascii="Consolas" w:hAnsi="Consolas" w:cs="Consolas"/>
+        </w:rPr>
+      </w:pPr>
+      <w:r>
+        <w:rPr>
+          <w:rFonts w:ascii="Consolas" w:hAnsi="Consolas" w:cs="Consolas"/>
+        </w:rPr>
+        <w:t xml:space="preserve">    for (</w:t>
+      </w:r>
+      <w:proofErr w:type="spellStart"/>
+      <w:r>
+        <w:rPr>
+          <w:rFonts w:ascii="Consolas" w:hAnsi="Consolas" w:cs="Consolas"/>
+        </w:rPr>
+        <w:t>int</w:t>
+      </w:r>
+      <w:proofErr w:type="spellEnd"/>
+      <w:r>
+        <w:rPr>
+          <w:rFonts w:ascii="Consolas" w:hAnsi="Consolas" w:cs="Consolas"/>
+        </w:rPr>
+        <w:t xml:space="preserve"> x = 0, y = 0; x &lt; 10; x++, y++)</w:t>
+      </w:r>
+    </w:p>
+    <w:p>
+      <w:pPr>
+        <w:pStyle w:val="NoSpacing"/>
+        <w:jc w:val="both"/>
+        <w:rPr>
+          <w:rFonts w:ascii="Consolas" w:hAnsi="Consolas" w:cs="Consolas"/>
+        </w:rPr>
+      </w:pPr>
+      <w:r>
+        <w:rPr>
+          <w:rFonts w:ascii="Consolas" w:hAnsi="Consolas" w:cs="Consolas"/>
+        </w:rPr>
+        <w:t xml:space="preserve">    {</w:t>
+      </w:r>
+    </w:p>
+    <w:p>
+      <w:pPr>
+        <w:pStyle w:val="NoSpacing"/>
+        <w:jc w:val="both"/>
+        <w:rPr>
+          <w:rFonts w:ascii="Consolas" w:hAnsi="Consolas" w:cs="Consolas"/>
+        </w:rPr>
+      </w:pPr>
+      <w:r>
+        <w:rPr>
+          <w:rFonts w:ascii="Consolas" w:hAnsi="Consolas" w:cs="Consolas"/>
+        </w:rPr>
+        <w:t xml:space="preserve">        </w:t>
+      </w:r>
+      <w:proofErr w:type="spellStart"/>
+      <w:r>
+        <w:rPr>
+          <w:rFonts w:ascii="Consolas" w:hAnsi="Consolas" w:cs="Consolas"/>
+        </w:rPr>
+        <w:t>Console.SetCursorPosition</w:t>
+      </w:r>
+      <w:proofErr w:type="spellEnd"/>
+      <w:r>
+        <w:rPr>
+          <w:rFonts w:ascii="Consolas" w:hAnsi="Consolas" w:cs="Consolas"/>
+        </w:rPr>
+        <w:t>(x, y);</w:t>
+      </w:r>
+    </w:p>
+    <w:p>
+      <w:pPr>
+        <w:pStyle w:val="NoSpacing"/>
+        <w:jc w:val="both"/>
+        <w:rPr>
+          <w:rFonts w:ascii="Consolas" w:hAnsi="Consolas" w:cs="Consolas"/>
+        </w:rPr>
+      </w:pPr>
+      <w:r>
+        <w:rPr>
+          <w:rFonts w:ascii="Consolas" w:hAnsi="Consolas" w:cs="Consolas"/>
+        </w:rPr>
+        <w:t xml:space="preserve">        </w:t>
+      </w:r>
+      <w:proofErr w:type="spellStart"/>
+      <w:r>
+        <w:rPr>
+          <w:rFonts w:ascii="Consolas" w:hAnsi="Consolas" w:cs="Consolas"/>
+        </w:rPr>
+        <w:t>Console.Write</w:t>
+      </w:r>
+      <w:proofErr w:type="spellEnd"/>
+      <w:r>
+        <w:rPr>
+          <w:rFonts w:ascii="Consolas" w:hAnsi="Consolas" w:cs="Consolas"/>
+        </w:rPr>
+        <w:t>('*');</w:t>
+      </w:r>
+    </w:p>
+    <w:p>
+      <w:pPr>
+        <w:pStyle w:val="NoSpacing"/>
+        <w:jc w:val="both"/>
+        <w:rPr>
+          <w:rFonts w:ascii="Consolas" w:hAnsi="Consolas" w:cs="Consolas"/>
+        </w:rPr>
+      </w:pPr>
+      <w:r>
+        <w:rPr>
+          <w:rFonts w:ascii="Consolas" w:hAnsi="Consolas" w:cs="Consolas"/>
+        </w:rPr>
+        <w:t xml:space="preserve">    }</w:t>
+      </w:r>
+    </w:p>
+    <w:p>
+      <w:pPr>
+        <w:pStyle w:val="NoSpacing"/>
+        <w:jc w:val="both"/>
+        <w:rPr>
+          <w:rFonts w:ascii="Consolas" w:hAnsi="Consolas" w:cs="Consolas"/>
+        </w:rPr>
+      </w:pPr>
+      <w:r>
+        <w:rPr>
+          <w:rFonts w:ascii="Consolas" w:hAnsi="Consolas" w:cs="Consolas"/>
+        </w:rPr>
+        <w:t>}</w:t>
+      </w:r>
+    </w:p>
+    <w:p>
+      <w:pPr>
+        <w:pStyle w:val="NoSpacing"/>
+        <w:jc w:val="both"/>
+        <w:rPr>
+          <w:rFonts w:ascii="Consolas" w:hAnsi="Consolas" w:cs="Consolas"/>
+        </w:rPr>
+      </w:pPr>
+    </w:p>
+    <w:p>
+      <w:pPr>
+        <w:pStyle w:val="NoSpacing"/>
+        <w:jc w:val="both"/>
+        <w:rPr>
+          <w:rFonts w:cs="Consolas"/>
+          <w:b/>
+          <w:u w:val="single"/>
+        </w:rPr>
+      </w:pPr>
+      <w:r>
+        <w:rPr>
+          <w:rFonts w:cs="Consolas"/>
+          <w:b/>
+          <w:u w:val="single"/>
+        </w:rPr>
+        <w:t>Jump statements are:</w:t>
+      </w:r>
+    </w:p>
+    <w:p>
+      <w:pPr>
+        <w:pStyle w:val="NoSpacing"/>
+        <w:jc w:val="both"/>
+        <w:rPr>
+          <w:rFonts w:cs="Consolas"/>
+        </w:rPr>
+      </w:pPr>
+      <w:r>
+        <w:rPr>
+          <w:rFonts w:cs="Consolas"/>
+        </w:rPr>
+        <w:t xml:space="preserve">break, continue, </w:t>
+      </w:r>
+      <w:proofErr w:type="spellStart"/>
+      <w:r>
+        <w:rPr>
+          <w:rFonts w:cs="Consolas"/>
+        </w:rPr>
+        <w:t>goto</w:t>
+      </w:r>
+      <w:proofErr w:type="spellEnd"/>
+    </w:p>
+    <w:p>
+      <w:pPr>
+        <w:pStyle w:val="NoSpacing"/>
+        <w:jc w:val="both"/>
+        <w:rPr>
+          <w:rFonts w:cs="Consolas"/>
+        </w:rPr>
+      </w:pPr>
+      <w:r>
+        <w:rPr>
+          <w:rFonts w:cs="Consolas"/>
+        </w:rPr>
+        <w:t>How continue works?</w:t>
+      </w:r>
+    </w:p>
+    <w:p>
+      <w:pPr>
+        <w:pStyle w:val="NoSpacing"/>
+        <w:jc w:val="both"/>
+        <w:rPr>
+          <w:rFonts w:cs="Consolas"/>
+        </w:rPr>
+      </w:pPr>
+      <w:r>
+        <w:rPr>
+          <w:rFonts w:cs="Consolas"/>
+        </w:rPr>
+        <w:t>In while and do-while loops jumps to the test expression</w:t>
+      </w:r>
+    </w:p>
+    <w:p>
+      <w:pPr>
+        <w:pStyle w:val="NoSpacing"/>
+        <w:jc w:val="both"/>
+        <w:rPr>
+          <w:rFonts w:cs="Consolas"/>
+        </w:rPr>
+      </w:pPr>
+      <w:r>
+        <w:rPr>
+          <w:rFonts w:cs="Consolas"/>
+        </w:rPr>
+        <w:t>In for loops jumps to the update expression</w:t>
+      </w:r>
+    </w:p>
+    <w:p>
+      <w:pPr>
+        <w:pStyle w:val="NoSpacing"/>
+        <w:jc w:val="both"/>
+        <w:rPr>
+          <w:rFonts w:cs="Consolas"/>
+        </w:rPr>
+      </w:pPr>
+      <w:r>
+        <w:rPr>
+          <w:rFonts w:cs="Consolas"/>
+        </w:rPr>
+        <w:t>To exit an inner loop use break</w:t>
+      </w:r>
+    </w:p>
+    <w:p>
+      <w:pPr>
+        <w:pStyle w:val="NoSpacing"/>
+        <w:jc w:val="both"/>
+        <w:rPr>
+          <w:rFonts w:cs="Consolas"/>
+        </w:rPr>
+      </w:pPr>
+      <w:r>
+        <w:rPr>
+          <w:rFonts w:cs="Consolas"/>
+        </w:rPr>
+        <w:t xml:space="preserve">To exit outer loops use </w:t>
+      </w:r>
+      <w:proofErr w:type="spellStart"/>
+      <w:r>
+        <w:rPr>
+          <w:rFonts w:cs="Consolas"/>
+        </w:rPr>
+        <w:t>goto</w:t>
+      </w:r>
+      <w:proofErr w:type="spellEnd"/>
+      <w:r>
+        <w:rPr>
+          <w:rFonts w:cs="Consolas"/>
+        </w:rPr>
+        <w:t xml:space="preserve"> with a label</w:t>
+      </w:r>
+    </w:p>
+    <w:p>
+      <w:pPr>
+        <w:pStyle w:val="NoSpacing"/>
+        <w:jc w:val="both"/>
+        <w:rPr>
+          <w:rFonts w:cs="Consolas"/>
+        </w:rPr>
+      </w:pPr>
+      <w:r>
+        <w:rPr>
+          <w:rFonts w:cs="Consolas"/>
+        </w:rPr>
+        <w:t xml:space="preserve">Avoid using </w:t>
+      </w:r>
+      <w:proofErr w:type="spellStart"/>
+      <w:r>
+        <w:rPr>
+          <w:rFonts w:cs="Consolas"/>
+        </w:rPr>
+        <w:t>goto</w:t>
+      </w:r>
+      <w:proofErr w:type="spellEnd"/>
+      <w:r>
+        <w:rPr>
+          <w:rFonts w:cs="Consolas"/>
+        </w:rPr>
+        <w:t>! (it is considered harmful)</w:t>
+      </w:r>
     </w:p>
     <w:sectPr>
       <w:pgSz w:w="12240" w:h="15840"/>
@@ -8607,6 +10166,7 @@
   <w:style w:type="character" w:default="1" w:styleId="DefaultParagraphFont">
     <w:name w:val="Default Paragraph Font"/>
     <w:uiPriority w:val="1"/>
+    <w:semiHidden/>
     <w:unhideWhenUsed/>
   </w:style>
   <w:style w:type="table" w:default="1" w:styleId="TableNormal">

</xml_diff>